<commit_message>
distances work with pose
</commit_message>
<xml_diff>
--- a/Threading Algorithm.docx
+++ b/Threading Algorithm.docx
@@ -4,9 +4,19 @@
   <w:body>
     <w:p/>
     <w:p>
-      <w:r>
-        <w:t>Threading Algorithm</w:t>
-      </w:r>
+      <w:proofErr w:type="spellStart"/>
+      <w:r>
+        <w:t>Threading</w:t>
+      </w:r>
+      <w:proofErr w:type="spellEnd"/>
+      <w:r>
+        <w:t xml:space="preserve"> </w:t>
+      </w:r>
+      <w:proofErr w:type="spellStart"/>
+      <w:r>
+        <w:t>Algorithm</w:t>
+      </w:r>
+      <w:proofErr w:type="spellEnd"/>
     </w:p>
     <w:p>
       <w:pPr>
@@ -16,9 +26,27 @@
           <w:numId w:val="1"/>
         </w:numPr>
       </w:pPr>
-      <w:r>
-        <w:t>Start both threads</w:t>
-      </w:r>
+      <w:proofErr w:type="spellStart"/>
+      <w:r>
+        <w:t>Start</w:t>
+      </w:r>
+      <w:proofErr w:type="spellEnd"/>
+      <w:r>
+        <w:t xml:space="preserve"> </w:t>
+      </w:r>
+      <w:proofErr w:type="spellStart"/>
+      <w:r>
+        <w:t>both</w:t>
+      </w:r>
+      <w:proofErr w:type="spellEnd"/>
+      <w:r>
+        <w:t xml:space="preserve"> </w:t>
+      </w:r>
+      <w:proofErr w:type="spellStart"/>
+      <w:r>
+        <w:t>threads</w:t>
+      </w:r>
+      <w:proofErr w:type="spellEnd"/>
     </w:p>
     <w:p>
       <w:pPr>
@@ -28,9 +56,27 @@
           <w:numId w:val="1"/>
         </w:numPr>
       </w:pPr>
-      <w:r>
-        <w:t>One runs Q-Learning</w:t>
-      </w:r>
+      <w:proofErr w:type="spellStart"/>
+      <w:r>
+        <w:t>One</w:t>
+      </w:r>
+      <w:proofErr w:type="spellEnd"/>
+      <w:r>
+        <w:t xml:space="preserve"> </w:t>
+      </w:r>
+      <w:proofErr w:type="spellStart"/>
+      <w:r>
+        <w:t>runs</w:t>
+      </w:r>
+      <w:proofErr w:type="spellEnd"/>
+      <w:r>
+        <w:t xml:space="preserve"> Q-</w:t>
+      </w:r>
+      <w:proofErr w:type="spellStart"/>
+      <w:r>
+        <w:t>Learning</w:t>
+      </w:r>
+      <w:proofErr w:type="spellEnd"/>
     </w:p>
     <w:p>
       <w:pPr>
@@ -40,9 +86,35 @@
           <w:numId w:val="1"/>
         </w:numPr>
       </w:pPr>
-      <w:r>
-        <w:t>Other runs constant listener</w:t>
-      </w:r>
+      <w:proofErr w:type="spellStart"/>
+      <w:r>
+        <w:t>Other</w:t>
+      </w:r>
+      <w:proofErr w:type="spellEnd"/>
+      <w:r>
+        <w:t xml:space="preserve"> </w:t>
+      </w:r>
+      <w:proofErr w:type="spellStart"/>
+      <w:r>
+        <w:t>runs</w:t>
+      </w:r>
+      <w:proofErr w:type="spellEnd"/>
+      <w:r>
+        <w:t xml:space="preserve"> </w:t>
+      </w:r>
+      <w:proofErr w:type="spellStart"/>
+      <w:r>
+        <w:t>constant</w:t>
+      </w:r>
+      <w:proofErr w:type="spellEnd"/>
+      <w:r>
+        <w:t xml:space="preserve"> </w:t>
+      </w:r>
+      <w:proofErr w:type="spellStart"/>
+      <w:r>
+        <w:t>listener</w:t>
+      </w:r>
+      <w:proofErr w:type="spellEnd"/>
     </w:p>
     <w:p>
       <w:pPr>
@@ -52,9 +124,35 @@
           <w:numId w:val="1"/>
         </w:numPr>
       </w:pPr>
-      <w:r>
-        <w:t>Let both threads run infinitely</w:t>
-      </w:r>
+      <w:proofErr w:type="spellStart"/>
+      <w:r>
+        <w:t>Let</w:t>
+      </w:r>
+      <w:proofErr w:type="spellEnd"/>
+      <w:r>
+        <w:t xml:space="preserve"> </w:t>
+      </w:r>
+      <w:proofErr w:type="spellStart"/>
+      <w:r>
+        <w:t>both</w:t>
+      </w:r>
+      <w:proofErr w:type="spellEnd"/>
+      <w:r>
+        <w:t xml:space="preserve"> </w:t>
+      </w:r>
+      <w:proofErr w:type="spellStart"/>
+      <w:r>
+        <w:t>threads</w:t>
+      </w:r>
+      <w:proofErr w:type="spellEnd"/>
+      <w:r>
+        <w:t xml:space="preserve"> run </w:t>
+      </w:r>
+      <w:proofErr w:type="spellStart"/>
+      <w:r>
+        <w:t>infinitely</w:t>
+      </w:r>
+      <w:proofErr w:type="spellEnd"/>
     </w:p>
     <w:p>
       <w:pPr>
@@ -71,7 +169,21 @@
         <w:rPr>
           <w:lang w:val="en-GB"/>
         </w:rPr>
-        <w:t>If at any point in time the listener thread detects the Word “Cozmo”</w:t>
+        <w:t>If at any point in time the listener thread detects the Word “</w:t>
+      </w:r>
+      <w:proofErr w:type="spellStart"/>
+      <w:r>
+        <w:rPr>
+          <w:lang w:val="en-GB"/>
+        </w:rPr>
+        <w:t>Cozmo</w:t>
+      </w:r>
+      <w:proofErr w:type="spellEnd"/>
+      <w:r>
+        <w:rPr>
+          <w:lang w:val="en-GB"/>
+        </w:rPr>
+        <w:t>”</w:t>
       </w:r>
     </w:p>
     <w:p>
@@ -109,6 +221,8 @@
         </w:rPr>
         <w:t>If it does then terminate the Q-Learning thread</w:t>
       </w:r>
+      <w:bookmarkStart w:id="0" w:name="_GoBack"/>
+      <w:bookmarkEnd w:id="0"/>
     </w:p>
     <w:p>
       <w:pPr>
@@ -127,8 +241,12 @@
         </w:rPr>
         <w:t>Make the robot go idle</w:t>
       </w:r>
-      <w:bookmarkStart w:id="0" w:name="_GoBack"/>
-      <w:bookmarkEnd w:id="0"/>
+      <w:r>
+        <w:rPr>
+          <w:lang w:val="en-GB"/>
+        </w:rPr>
+        <w:t xml:space="preserve"> </w:t>
+      </w:r>
     </w:p>
     <w:p>
       <w:pPr>

</xml_diff>